<commit_message>
TestExam Add Tests for Unit.Pay
</commit_message>
<xml_diff>
--- a/CSharp - Unit Testing/UnitTestingExam-evening/Requirements.docx
+++ b/CSharp - Unit Testing/UnitTestingExam-evening/Requirements.docx
@@ -2890,17 +2890,17 @@
         <w:spacing w:before="240" w:after="240" w:line="240" w:lineRule="auto"/>
         <w:rPr>
           <w:rFonts w:ascii="Helvetica" w:eastAsia="Times New Roman" w:hAnsi="Helvetica" w:cs="Helvetica"/>
-          <w:color w:val="333333"/>
-          <w:sz w:val="24"/>
-          <w:szCs w:val="24"/>
-        </w:rPr>
-      </w:pPr>
-      <w:r>
-        <w:rPr>
-          <w:rFonts w:ascii="Helvetica" w:eastAsia="Times New Roman" w:hAnsi="Helvetica" w:cs="Helvetica"/>
-          <w:b/>
-          <w:bCs/>
-          <w:color w:val="333333"/>
+          <w:color w:val="00B050"/>
+          <w:sz w:val="24"/>
+          <w:szCs w:val="24"/>
+        </w:rPr>
+      </w:pPr>
+      <w:r>
+        <w:rPr>
+          <w:rFonts w:ascii="Helvetica" w:eastAsia="Times New Roman" w:hAnsi="Helvetica" w:cs="Helvetica"/>
+          <w:b/>
+          <w:bCs/>
+          <w:color w:val="00B050"/>
           <w:sz w:val="24"/>
           <w:szCs w:val="24"/>
         </w:rPr>
@@ -2909,7 +2909,7 @@
       <w:r>
         <w:rPr>
           <w:rFonts w:ascii="Helvetica" w:eastAsia="Times New Roman" w:hAnsi="Helvetica" w:cs="Helvetica"/>
-          <w:color w:val="333333"/>
+          <w:color w:val="00B050"/>
           <w:sz w:val="24"/>
           <w:szCs w:val="24"/>
         </w:rPr>
@@ -2920,7 +2920,7 @@
           <w:rFonts w:ascii="Helvetica" w:eastAsia="Times New Roman" w:hAnsi="Helvetica" w:cs="Helvetica"/>
           <w:b/>
           <w:bCs/>
-          <w:color w:val="333333"/>
+          <w:color w:val="00B050"/>
           <w:sz w:val="24"/>
           <w:szCs w:val="24"/>
         </w:rPr>
@@ -2929,7 +2929,7 @@
       <w:r>
         <w:rPr>
           <w:rFonts w:ascii="Helvetica" w:eastAsia="Times New Roman" w:hAnsi="Helvetica" w:cs="Helvetica"/>
-          <w:color w:val="333333"/>
+          <w:color w:val="00B050"/>
           <w:sz w:val="24"/>
           <w:szCs w:val="24"/>
         </w:rPr>
@@ -2945,17 +2945,17 @@
         <w:spacing w:before="240" w:after="240" w:line="240" w:lineRule="auto"/>
         <w:rPr>
           <w:rFonts w:ascii="Helvetica" w:eastAsia="Times New Roman" w:hAnsi="Helvetica" w:cs="Helvetica"/>
-          <w:color w:val="333333"/>
-          <w:sz w:val="24"/>
-          <w:szCs w:val="24"/>
-        </w:rPr>
-      </w:pPr>
-      <w:r>
-        <w:rPr>
-          <w:rFonts w:ascii="Helvetica" w:eastAsia="Times New Roman" w:hAnsi="Helvetica" w:cs="Helvetica"/>
-          <w:b/>
-          <w:bCs/>
-          <w:color w:val="333333"/>
+          <w:color w:val="00B050"/>
+          <w:sz w:val="24"/>
+          <w:szCs w:val="24"/>
+        </w:rPr>
+      </w:pPr>
+      <w:r>
+        <w:rPr>
+          <w:rFonts w:ascii="Helvetica" w:eastAsia="Times New Roman" w:hAnsi="Helvetica" w:cs="Helvetica"/>
+          <w:b/>
+          <w:bCs/>
+          <w:color w:val="00B050"/>
           <w:sz w:val="24"/>
           <w:szCs w:val="24"/>
         </w:rPr>
@@ -2964,7 +2964,7 @@
       <w:r>
         <w:rPr>
           <w:rFonts w:ascii="Helvetica" w:eastAsia="Times New Roman" w:hAnsi="Helvetica" w:cs="Helvetica"/>
-          <w:color w:val="333333"/>
+          <w:color w:val="00B050"/>
           <w:sz w:val="24"/>
           <w:szCs w:val="24"/>
         </w:rPr>
@@ -2975,7 +2975,7 @@
           <w:rFonts w:ascii="Helvetica" w:eastAsia="Times New Roman" w:hAnsi="Helvetica" w:cs="Helvetica"/>
           <w:b/>
           <w:bCs/>
-          <w:color w:val="333333"/>
+          <w:color w:val="00B050"/>
           <w:sz w:val="24"/>
           <w:szCs w:val="24"/>
         </w:rPr>
@@ -2984,7 +2984,7 @@
       <w:r>
         <w:rPr>
           <w:rFonts w:ascii="Helvetica" w:eastAsia="Times New Roman" w:hAnsi="Helvetica" w:cs="Helvetica"/>
-          <w:color w:val="333333"/>
+          <w:color w:val="00B050"/>
           <w:sz w:val="24"/>
           <w:szCs w:val="24"/>
         </w:rPr>
@@ -3000,17 +3000,17 @@
         <w:spacing w:before="240" w:after="240" w:line="240" w:lineRule="auto"/>
         <w:rPr>
           <w:rFonts w:ascii="Helvetica" w:eastAsia="Times New Roman" w:hAnsi="Helvetica" w:cs="Helvetica"/>
-          <w:color w:val="333333"/>
-          <w:sz w:val="24"/>
-          <w:szCs w:val="24"/>
-        </w:rPr>
-      </w:pPr>
-      <w:r>
-        <w:rPr>
-          <w:rFonts w:ascii="Helvetica" w:eastAsia="Times New Roman" w:hAnsi="Helvetica" w:cs="Helvetica"/>
-          <w:b/>
-          <w:bCs/>
-          <w:color w:val="333333"/>
+          <w:color w:val="00B050"/>
+          <w:sz w:val="24"/>
+          <w:szCs w:val="24"/>
+        </w:rPr>
+      </w:pPr>
+      <w:r>
+        <w:rPr>
+          <w:rFonts w:ascii="Helvetica" w:eastAsia="Times New Roman" w:hAnsi="Helvetica" w:cs="Helvetica"/>
+          <w:b/>
+          <w:bCs/>
+          <w:color w:val="00B050"/>
           <w:sz w:val="24"/>
           <w:szCs w:val="24"/>
         </w:rPr>
@@ -3019,7 +3019,7 @@
       <w:r>
         <w:rPr>
           <w:rFonts w:ascii="Helvetica" w:eastAsia="Times New Roman" w:hAnsi="Helvetica" w:cs="Helvetica"/>
-          <w:color w:val="333333"/>
+          <w:color w:val="00B050"/>
           <w:sz w:val="24"/>
           <w:szCs w:val="24"/>
         </w:rPr>
@@ -3030,7 +3030,7 @@
           <w:rFonts w:ascii="Helvetica" w:eastAsia="Times New Roman" w:hAnsi="Helvetica" w:cs="Helvetica"/>
           <w:b/>
           <w:bCs/>
-          <w:color w:val="333333"/>
+          <w:color w:val="00B050"/>
           <w:sz w:val="24"/>
           <w:szCs w:val="24"/>
         </w:rPr>
@@ -3039,7 +3039,7 @@
       <w:r>
         <w:rPr>
           <w:rFonts w:ascii="Helvetica" w:eastAsia="Times New Roman" w:hAnsi="Helvetica" w:cs="Helvetica"/>
-          <w:color w:val="333333"/>
+          <w:color w:val="00B050"/>
           <w:sz w:val="24"/>
           <w:szCs w:val="24"/>
         </w:rPr>
@@ -3801,6 +3801,7 @@
   <w:style w:type="paragraph" w:default="1" w:styleId="Normal">
     <w:name w:val="Normal"/>
     <w:qFormat/>
+    <w:rsid w:val="005D512C"/>
   </w:style>
   <w:style w:type="paragraph" w:styleId="Heading1">
     <w:name w:val="heading 1"/>
@@ -4214,4 +4215,16 @@
   <a:objectDefaults/>
   <a:extraClrSchemeLst/>
 </a:theme>
+</file>
+
+<file path=customXml/item1.xml><?xml version="1.0" encoding="utf-8"?>
+<b:Sources xmlns:b="http://schemas.openxmlformats.org/officeDocument/2006/bibliography" xmlns="http://schemas.openxmlformats.org/officeDocument/2006/bibliography" SelectedStyle="\APA.XSL" StyleName="APA"/>
+</file>
+
+<file path=customXml/itemProps1.xml><?xml version="1.0" encoding="utf-8"?>
+<ds:datastoreItem xmlns:ds="http://schemas.openxmlformats.org/officeDocument/2006/customXml" ds:itemID="{5E75E0E4-E307-4370-B04A-108DDDA61C60}">
+  <ds:schemaRefs>
+    <ds:schemaRef ds:uri="http://schemas.openxmlformats.org/officeDocument/2006/bibliography"/>
+  </ds:schemaRefs>
+</ds:datastoreItem>
 </file>
</xml_diff>